<commit_message>
Update be a giver文獻整理表格(簡報版).docx
</commit_message>
<xml_diff>
--- a/be a giver文獻整理表格(簡報版).docx
+++ b/be a giver文獻整理表格(簡報版).docx
@@ -1026,13 +1026,7 @@
               <w:t>。</w:t>
             </w:r>
           </w:p>
-          <w:p>
-            <w:pPr>
-              <w:rPr>
-                <w:rFonts w:hint="eastAsia"/>
-              </w:rPr>
-            </w:pPr>
-          </w:p>
+          <w:p/>
         </w:tc>
         <w:tc>
           <w:tcPr>
@@ -1860,7 +1854,19 @@
               <w:rPr>
                 <w:rFonts w:hint="eastAsia"/>
               </w:rPr>
-              <w:t>：是轉譯過程的第三階段，涉及與演員協商角色並協調演員。</w:t>
+              <w:t>：是轉譯過程的第三階段，涉及與</w:t>
+            </w:r>
+            <w:r>
+              <w:rPr>
+                <w:rFonts w:hint="eastAsia"/>
+              </w:rPr>
+              <w:t>行動者</w:t>
+            </w:r>
+            <w:r>
+              <w:rPr>
+                <w:rFonts w:hint="eastAsia"/>
+              </w:rPr>
+              <w:t>協商角色並協調演員。</w:t>
             </w:r>
           </w:p>
         </w:tc>
@@ -2317,9 +2323,6 @@
           <w:p>
             <w:pPr>
               <w:jc w:val="center"/>
-              <w:rPr>
-                <w:rFonts w:hint="eastAsia"/>
-              </w:rPr>
             </w:pPr>
             <w:r>
               <w:rPr>
@@ -2561,13 +2564,8 @@
               <w:jc w:val="center"/>
             </w:pPr>
             <w:r>
-              <w:t xml:space="preserve">(Muhammad and Wickramasinghe, </w:t>
-            </w:r>
-            <w:proofErr w:type="gramStart"/>
-            <w:r>
-              <w:t>2017 )</w:t>
-            </w:r>
-            <w:proofErr w:type="gramEnd"/>
+              <w:t>(Muhammad and Wickramasinghe, 2017 )</w:t>
+            </w:r>
           </w:p>
         </w:tc>
         <w:tc>
@@ -4081,7 +4079,6 @@
               <w:rPr>
                 <w:color w:val="FF0000"/>
               </w:rPr>
-              <w:lastRenderedPageBreak/>
               <w:t>Tim et al. (2018</w:t>
             </w:r>
           </w:p>
@@ -4419,16 +4416,58 @@
             <w:tcW w:w="2547" w:type="dxa"/>
           </w:tcPr>
           <w:p>
-            <w:r>
+            <w:pPr>
+              <w:rPr>
+                <w:color w:val="FF0000"/>
+              </w:rPr>
+            </w:pPr>
+            <w:r>
+              <w:rPr>
+                <w:color w:val="FF0000"/>
+              </w:rPr>
               <w:t>(</w:t>
             </w:r>
             <w:proofErr w:type="spellStart"/>
             <w:r>
-              <w:t>Campomori</w:t>
+              <w:rPr>
+                <w:color w:val="FF0000"/>
+              </w:rPr>
+              <w:t>Sotarauta</w:t>
             </w:r>
             <w:proofErr w:type="spellEnd"/>
             <w:r>
-              <w:t xml:space="preserve"> &amp; Casula, 2023)</w:t>
+              <w:rPr>
+                <w:color w:val="FF0000"/>
+              </w:rPr>
+              <w:t xml:space="preserve"> and </w:t>
+            </w:r>
+            <w:proofErr w:type="spellStart"/>
+            <w:r>
+              <w:rPr>
+                <w:color w:val="FF0000"/>
+              </w:rPr>
+              <w:t>Mustikkamäki</w:t>
+            </w:r>
+            <w:proofErr w:type="spellEnd"/>
+            <w:r>
+              <w:rPr>
+                <w:color w:val="FF0000"/>
+              </w:rPr>
+              <w:t xml:space="preserve">, 2012; von </w:t>
+            </w:r>
+            <w:proofErr w:type="spellStart"/>
+            <w:r>
+              <w:rPr>
+                <w:color w:val="FF0000"/>
+              </w:rPr>
+              <w:t>Schnurbein</w:t>
+            </w:r>
+            <w:proofErr w:type="spellEnd"/>
+            <w:r>
+              <w:rPr>
+                <w:color w:val="FF0000"/>
+              </w:rPr>
+              <w:t xml:space="preserve"> et al., 2021)</w:t>
             </w:r>
           </w:p>
         </w:tc>
@@ -4437,209 +4476,17 @@
             <w:tcW w:w="3118" w:type="dxa"/>
           </w:tcPr>
           <w:p>
-            <w:r>
-              <w:rPr>
-                <w:rFonts w:hint="eastAsia"/>
-              </w:rPr>
-              <w:t>首先，現在人們普遍認為，社會創新取決於環境</w:t>
-            </w:r>
-          </w:p>
-        </w:tc>
-        <w:tc>
-          <w:tcPr>
-            <w:tcW w:w="6802" w:type="dxa"/>
-          </w:tcPr>
-          <w:p>
-            <w:pPr>
-              <w:tabs>
-                <w:tab w:val="left" w:pos="816"/>
-              </w:tabs>
-            </w:pPr>
-            <w:r>
-              <w:tab/>
-            </w:r>
-            <w:r>
-              <w:t>it is now widely acknowledged that social innovation depends on context</w:t>
-            </w:r>
-          </w:p>
-        </w:tc>
-      </w:tr>
-      <w:tr>
-        <w:tc>
-          <w:tcPr>
-            <w:tcW w:w="2547" w:type="dxa"/>
-          </w:tcPr>
-          <w:p>
-            <w:r>
-              <w:t>(</w:t>
-            </w:r>
-            <w:proofErr w:type="spellStart"/>
-            <w:r>
-              <w:t>Voorberg</w:t>
-            </w:r>
-            <w:proofErr w:type="spellEnd"/>
-            <w:r>
-              <w:t xml:space="preserve"> et al., 2014))</w:t>
-            </w:r>
-          </w:p>
-        </w:tc>
-        <w:tc>
-          <w:tcPr>
-            <w:tcW w:w="3118" w:type="dxa"/>
-          </w:tcPr>
-          <w:p>
-            <w:r>
-              <w:rPr>
-                <w:rFonts w:hint="eastAsia"/>
-              </w:rPr>
-              <w:t>參與：因為社會創新是一種開放式的參與流程</w:t>
-            </w:r>
-          </w:p>
-        </w:tc>
-        <w:tc>
-          <w:tcPr>
-            <w:tcW w:w="6802" w:type="dxa"/>
-          </w:tcPr>
-          <w:p>
-            <w:pPr>
-              <w:tabs>
-                <w:tab w:val="left" w:pos="948"/>
-              </w:tabs>
-            </w:pPr>
-            <w:r>
-              <w:tab/>
-            </w:r>
-            <w:r>
-              <w:t>engage: since social innovation is an open process of participation</w:t>
-            </w:r>
-          </w:p>
-        </w:tc>
-      </w:tr>
-      <w:tr>
-        <w:tc>
-          <w:tcPr>
-            <w:tcW w:w="2547" w:type="dxa"/>
-          </w:tcPr>
-          <w:p>
-            <w:r>
-              <w:t xml:space="preserve">(von </w:t>
-            </w:r>
-            <w:proofErr w:type="spellStart"/>
-            <w:r>
-              <w:t>Schnurbein</w:t>
-            </w:r>
-            <w:proofErr w:type="spellEnd"/>
-            <w:r>
-              <w:t xml:space="preserve"> et al., 2023),</w:t>
-            </w:r>
-          </w:p>
-        </w:tc>
-        <w:tc>
-          <w:tcPr>
-            <w:tcW w:w="3118" w:type="dxa"/>
-          </w:tcPr>
-          <w:p>
-            <w:r>
-              <w:rPr>
-                <w:rFonts w:hint="eastAsia"/>
-              </w:rPr>
-              <w:t>提升</w:t>
-            </w:r>
-            <w:r>
-              <w:rPr>
-                <w:rFonts w:hint="eastAsia"/>
-              </w:rPr>
-              <w:t xml:space="preserve"> </w:t>
-            </w:r>
-            <w:r>
-              <w:rPr>
-                <w:rFonts w:hint="eastAsia"/>
-              </w:rPr>
-              <w:t>增強：合作是社會創新能成功的重要因子</w:t>
-            </w:r>
-          </w:p>
-        </w:tc>
-        <w:tc>
-          <w:tcPr>
-            <w:tcW w:w="6802" w:type="dxa"/>
-          </w:tcPr>
-          <w:p>
-            <w:r>
-              <w:t>enhance: since cooperation is an important factor for the success of social innovations</w:t>
-            </w:r>
-          </w:p>
-        </w:tc>
-      </w:tr>
-      <w:tr>
-        <w:tc>
-          <w:tcPr>
-            <w:tcW w:w="2547" w:type="dxa"/>
-          </w:tcPr>
-          <w:p>
-            <w:r>
-              <w:t>(Bonina, 2021)</w:t>
-            </w:r>
-          </w:p>
-        </w:tc>
-        <w:tc>
-          <w:tcPr>
-            <w:tcW w:w="3118" w:type="dxa"/>
-          </w:tcPr>
-          <w:p>
-            <w:r>
-              <w:rPr>
-                <w:rFonts w:hint="eastAsia"/>
-              </w:rPr>
-              <w:t>因為新數字技術的可負擔性</w:t>
-            </w:r>
-          </w:p>
-          <w:p>
-            <w:r>
-              <w:rPr>
-                <w:rFonts w:hint="eastAsia"/>
-              </w:rPr>
-              <w:t>為以商業為導向的角度</w:t>
-            </w:r>
-          </w:p>
-          <w:p>
-            <w:r>
-              <w:rPr>
-                <w:rFonts w:hint="eastAsia"/>
-              </w:rPr>
-              <w:t>來解決社會問題</w:t>
-            </w:r>
-          </w:p>
-          <w:p>
-            <w:r>
-              <w:rPr>
-                <w:rFonts w:hint="eastAsia"/>
-              </w:rPr>
-              <w:lastRenderedPageBreak/>
-              <w:t>創造了許多機會（</w:t>
-            </w:r>
-            <w:r>
-              <w:rPr>
-                <w:rFonts w:hint="eastAsia"/>
-              </w:rPr>
-              <w:t>Bonina</w:t>
-            </w:r>
-            <w:r>
-              <w:rPr>
-                <w:rFonts w:hint="eastAsia"/>
-              </w:rPr>
-              <w:t>，</w:t>
-            </w:r>
-            <w:r>
-              <w:rPr>
-                <w:rFonts w:hint="eastAsia"/>
-              </w:rPr>
-              <w:t xml:space="preserve">2021 </w:t>
-            </w:r>
-            <w:r>
-              <w:rPr>
-                <w:rFonts w:hint="eastAsia"/>
-              </w:rPr>
-              <w:t>年）</w:t>
+            <w:pPr>
+              <w:rPr>
+                <w:color w:val="FF0000"/>
+              </w:rPr>
+            </w:pPr>
+            <w:r>
+              <w:rPr>
+                <w:rFonts w:hint="eastAsia"/>
+                <w:color w:val="FF0000"/>
+              </w:rPr>
+              <w:t>社會創新與改變若在沒有合作的情況下實施變革，通常會因為利益衝突而難以持續</w:t>
             </w:r>
           </w:p>
         </w:tc>
@@ -4652,13 +4499,15 @@
               <w:tabs>
                 <w:tab w:val="left" w:pos="1140"/>
               </w:tabs>
-            </w:pPr>
-            <w:r>
-              <w:lastRenderedPageBreak/>
-              <w:tab/>
-            </w:r>
-            <w:r>
-              <w:t>enable: since the affordability of new digital technologies has created numerous opportunities to address social problems from a business-oriented perspective</w:t>
+              <w:rPr>
+                <w:color w:val="FF0000"/>
+              </w:rPr>
+            </w:pPr>
+            <w:r>
+              <w:rPr>
+                <w:color w:val="FF0000"/>
+              </w:rPr>
+              <w:t>social innovations and changes that are implemented without collaboration are often difficult to sustain due to conflicting interests</w:t>
             </w:r>
           </w:p>
         </w:tc>
@@ -4678,49 +4527,7 @@
               <w:rPr>
                 <w:color w:val="FF0000"/>
               </w:rPr>
-              <w:t>(</w:t>
-            </w:r>
-            <w:proofErr w:type="spellStart"/>
-            <w:r>
-              <w:rPr>
-                <w:color w:val="FF0000"/>
-              </w:rPr>
-              <w:t>Sotarauta</w:t>
-            </w:r>
-            <w:proofErr w:type="spellEnd"/>
-            <w:r>
-              <w:rPr>
-                <w:color w:val="FF0000"/>
-              </w:rPr>
-              <w:t xml:space="preserve"> and </w:t>
-            </w:r>
-            <w:proofErr w:type="spellStart"/>
-            <w:r>
-              <w:rPr>
-                <w:color w:val="FF0000"/>
-              </w:rPr>
-              <w:t>Mustikkamäki</w:t>
-            </w:r>
-            <w:proofErr w:type="spellEnd"/>
-            <w:r>
-              <w:rPr>
-                <w:color w:val="FF0000"/>
-              </w:rPr>
-              <w:t xml:space="preserve">, 2012; von </w:t>
-            </w:r>
-            <w:proofErr w:type="spellStart"/>
-            <w:r>
-              <w:rPr>
-                <w:color w:val="FF0000"/>
-              </w:rPr>
-              <w:t>Schnurbein</w:t>
-            </w:r>
-            <w:proofErr w:type="spellEnd"/>
-            <w:r>
-              <w:rPr>
-                <w:color w:val="FF0000"/>
-              </w:rPr>
-              <w:t xml:space="preserve"> et al., 2021)</w:t>
+              <w:t>Phills et al. (2008)</w:t>
             </w:r>
           </w:p>
         </w:tc>
@@ -4739,7 +4546,21 @@
                 <w:rFonts w:hint="eastAsia"/>
                 <w:color w:val="FF0000"/>
               </w:rPr>
-              <w:t>社會創新與改變若在沒有合作的情況下實施變革，通常會因為利益衝突而難以持續</w:t>
+              <w:t>比現有解決方案更有效、更高效、更可持續或更公正的社會問題的新解決方案</w:t>
+            </w:r>
+          </w:p>
+          <w:p>
+            <w:pPr>
+              <w:rPr>
+                <w:color w:val="FF0000"/>
+              </w:rPr>
+            </w:pPr>
+            <w:r>
+              <w:rPr>
+                <w:rFonts w:hint="eastAsia"/>
+                <w:color w:val="FF0000"/>
+              </w:rPr>
+              <w:t>，並且創造的價值主要歸屬於整個社會，而不是個人。</w:t>
             </w:r>
           </w:p>
         </w:tc>
@@ -4760,7 +4581,7 @@
               <w:rPr>
                 <w:color w:val="FF0000"/>
               </w:rPr>
-              <w:t>social innovations and changes that are implemented without collaboration are often difficult to sustain due to conflicting interests</w:t>
+              <w:t>focusing on the solution, Phills et al. (2008) have defined social innovation as “a novel solution to a social problem that is more effective, efficient, sustainable, or just than existing solutions and for which the value created accrues primarily to society as a whole rather than private individuals.”</w:t>
             </w:r>
           </w:p>
         </w:tc>
@@ -4776,11 +4597,20 @@
                 <w:color w:val="FF0000"/>
               </w:rPr>
             </w:pPr>
-            <w:r>
-              <w:rPr>
-                <w:color w:val="FF0000"/>
-              </w:rPr>
-              <w:t>Phills et al. (2008)</w:t>
+            <w:proofErr w:type="spellStart"/>
+            <w:r>
+              <w:rPr>
+                <w:color w:val="FF0000"/>
+              </w:rPr>
+              <w:lastRenderedPageBreak/>
+              <w:t>Voorberg</w:t>
+            </w:r>
+            <w:proofErr w:type="spellEnd"/>
+            <w:r>
+              <w:rPr>
+                <w:color w:val="FF0000"/>
+              </w:rPr>
+              <w:t xml:space="preserve"> et al. (2014)</w:t>
             </w:r>
           </w:p>
         </w:tc>
@@ -4799,21 +4629,42 @@
                 <w:rFonts w:hint="eastAsia"/>
                 <w:color w:val="FF0000"/>
               </w:rPr>
-              <w:t>比現有解決方案更有效、更高效、更可持續或更公正的社會問題的新解決方案</w:t>
-            </w:r>
-          </w:p>
-          <w:p>
-            <w:pPr>
-              <w:rPr>
-                <w:color w:val="FF0000"/>
-              </w:rPr>
-            </w:pPr>
-            <w:r>
-              <w:rPr>
-                <w:rFonts w:hint="eastAsia"/>
-                <w:color w:val="FF0000"/>
-              </w:rPr>
-              <w:t>，並且創造的價值主要歸屬於整個社會，而不是個人。</w:t>
+              <w:t>將社會創新定義為</w:t>
+            </w:r>
+          </w:p>
+          <w:p>
+            <w:pPr>
+              <w:rPr>
+                <w:color w:val="FF0000"/>
+              </w:rPr>
+            </w:pPr>
+          </w:p>
+          <w:p>
+            <w:pPr>
+              <w:rPr>
+                <w:color w:val="FF0000"/>
+              </w:rPr>
+            </w:pPr>
+            <w:r>
+              <w:rPr>
+                <w:rFonts w:hint="eastAsia"/>
+                <w:color w:val="FF0000"/>
+              </w:rPr>
+              <w:t>「通過與相關利害關係人的參與、交流和協作的公開過程，創造旨在解決社會需求的長期成果，從根本上改變利害關係人之間的關係、立場和規則，</w:t>
+            </w:r>
+            <w:r>
+              <w:rPr>
+                <w:rFonts w:hint="eastAsia"/>
+                <w:color w:val="FF0000"/>
+              </w:rPr>
+              <w:t xml:space="preserve"> </w:t>
+            </w:r>
+            <w:r>
+              <w:rPr>
+                <w:rFonts w:hint="eastAsia"/>
+                <w:color w:val="FF0000"/>
+              </w:rPr>
+              <w:t>包括最終使用者，從而跨越組織邊界和管轄區。</w:t>
             </w:r>
           </w:p>
         </w:tc>
@@ -4834,7 +4685,7 @@
               <w:rPr>
                 <w:color w:val="FF0000"/>
               </w:rPr>
-              <w:t>focusing on the solution, Phills et al. (2008) have defined social innovation as “a novel solution to a social problem that is more effective, efficient, sustainable, or just than existing solutions and for which the value created accrues primarily to society as a whole rather than private individuals.”</w:t>
+              <w:t>define social innovation as “the creation of long-lasting outcomes that aim to address societal needs fundamentally changing the relationships, positions, and rules between the involved stakeholders, through an open process of participation, exchange and collaboration with relevant stakeholders, including end-users, thereby crossing organizational boundaries and jurisdictions.”</w:t>
             </w:r>
           </w:p>
         </w:tc>
@@ -4845,24 +4696,16 @@
             <w:tcW w:w="2547" w:type="dxa"/>
           </w:tcPr>
           <w:p>
-            <w:pPr>
-              <w:rPr>
-                <w:color w:val="FF0000"/>
-              </w:rPr>
-            </w:pPr>
+            <w:r>
+              <w:t xml:space="preserve">(von </w:t>
+            </w:r>
             <w:proofErr w:type="spellStart"/>
             <w:r>
-              <w:rPr>
-                <w:color w:val="FF0000"/>
-              </w:rPr>
-              <w:t>Voorberg</w:t>
+              <w:t>Schnurbein</w:t>
             </w:r>
             <w:proofErr w:type="spellEnd"/>
             <w:r>
-              <w:rPr>
-                <w:color w:val="FF0000"/>
-              </w:rPr>
-              <w:t xml:space="preserve"> et al. (2014)</w:t>
+              <w:t xml:space="preserve"> et al., 2021).</w:t>
             </w:r>
           </w:p>
         </w:tc>
@@ -4870,55 +4713,7 @@
           <w:tcPr>
             <w:tcW w:w="3118" w:type="dxa"/>
           </w:tcPr>
-          <w:p>
-            <w:pPr>
-              <w:rPr>
-                <w:color w:val="FF0000"/>
-              </w:rPr>
-            </w:pPr>
-            <w:r>
-              <w:rPr>
-                <w:rFonts w:hint="eastAsia"/>
-                <w:color w:val="FF0000"/>
-              </w:rPr>
-              <w:t>將社會創新定義為</w:t>
-            </w:r>
-          </w:p>
-          <w:p>
-            <w:pPr>
-              <w:rPr>
-                <w:color w:val="FF0000"/>
-              </w:rPr>
-            </w:pPr>
-          </w:p>
-          <w:p>
-            <w:pPr>
-              <w:rPr>
-                <w:color w:val="FF0000"/>
-              </w:rPr>
-            </w:pPr>
-            <w:r>
-              <w:rPr>
-                <w:rFonts w:hint="eastAsia"/>
-                <w:color w:val="FF0000"/>
-              </w:rPr>
-              <w:t>「通過與相關利害關係人的參與、交流和協作的公開過程，創造旨在解決社會需求的長期成果，從根本上改變利害關係人之間的關係、立場和規則，</w:t>
-            </w:r>
-            <w:r>
-              <w:rPr>
-                <w:rFonts w:hint="eastAsia"/>
-                <w:color w:val="FF0000"/>
-              </w:rPr>
-              <w:t xml:space="preserve"> </w:t>
-            </w:r>
-            <w:r>
-              <w:rPr>
-                <w:rFonts w:hint="eastAsia"/>
-                <w:color w:val="FF0000"/>
-              </w:rPr>
-              <w:t>包括最終使用者，從而跨越組織邊界和管轄區。</w:t>
-            </w:r>
-          </w:p>
+          <w:p/>
         </w:tc>
         <w:tc>
           <w:tcPr>
@@ -4929,15 +4724,9 @@
               <w:tabs>
                 <w:tab w:val="left" w:pos="1140"/>
               </w:tabs>
-              <w:rPr>
-                <w:color w:val="FF0000"/>
-              </w:rPr>
-            </w:pPr>
-            <w:r>
-              <w:rPr>
-                <w:color w:val="FF0000"/>
-              </w:rPr>
-              <w:t>define social innovation as “the creation of long-lasting outcomes that aim to address societal needs fundamentally changing the relationships, positions, and rules between the involved stakeholders, through an open process of participation, exchange and collaboration with relevant stakeholders, including end-users, thereby crossing organizational boundaries and jurisdictions.”</w:t>
+            </w:pPr>
+            <w:r>
+              <w:t>social innovation takes into consideration the relationships among stakeholders on a collective basis to improve people’s quality of life by addressing societal needs</w:t>
             </w:r>
           </w:p>
         </w:tc>
@@ -4949,19 +4738,7 @@
           </w:tcPr>
           <w:p>
             <w:r>
-              <w:t xml:space="preserve">(von </w:t>
-            </w:r>
-            <w:proofErr w:type="spellStart"/>
-            <w:r>
-              <w:t>Schnurbein</w:t>
-            </w:r>
-            <w:proofErr w:type="spellEnd"/>
-            <w:r>
-              <w:t xml:space="preserve"> et al., </w:t>
-            </w:r>
-            <w:r>
-              <w:lastRenderedPageBreak/>
-              <w:t>2021).</w:t>
+              <w:t>(Ziegler, 2017).</w:t>
             </w:r>
           </w:p>
         </w:tc>
@@ -4982,11 +4759,7 @@
               </w:tabs>
             </w:pPr>
             <w:r>
-              <w:t xml:space="preserve">social innovation takes into consideration the relationships </w:t>
-            </w:r>
-            <w:r>
-              <w:lastRenderedPageBreak/>
-              <w:t>among stakeholders on a collective basis to improve people’s quality of life by addressing societal needs</w:t>
+              <w:t>This research stream leads to a focus on “social innovation as a collaborative concept</w:t>
             </w:r>
           </w:p>
         </w:tc>
@@ -4998,8 +4771,15 @@
           </w:tcPr>
           <w:p>
             <w:r>
-              <w:lastRenderedPageBreak/>
-              <w:t>(Ziegler, 2017).</w:t>
+              <w:t>(</w:t>
+            </w:r>
+            <w:proofErr w:type="spellStart"/>
+            <w:r>
+              <w:t>Campomori</w:t>
+            </w:r>
+            <w:proofErr w:type="spellEnd"/>
+            <w:r>
+              <w:t xml:space="preserve"> &amp; Casula, 2023)</w:t>
             </w:r>
           </w:p>
         </w:tc>
@@ -5007,7 +4787,38 @@
           <w:tcPr>
             <w:tcW w:w="3118" w:type="dxa"/>
           </w:tcPr>
-          <w:p/>
+          <w:p>
+            <w:r>
+              <w:rPr>
+                <w:rFonts w:hint="eastAsia"/>
+              </w:rPr>
+              <w:t>社會創新方法越來越多地被用於提供公共服務</w:t>
+            </w:r>
+            <w:r>
+              <w:rPr>
+                <w:rFonts w:hint="eastAsia"/>
+              </w:rPr>
+              <w:t>(</w:t>
+            </w:r>
+            <w:r>
+              <w:rPr>
+                <w:rFonts w:hint="eastAsia"/>
+              </w:rPr>
+              <w:t>政府的</w:t>
+            </w:r>
+            <w:r>
+              <w:rPr>
+                <w:rFonts w:hint="eastAsia"/>
+              </w:rPr>
+              <w:t>)</w:t>
+            </w:r>
+            <w:r>
+              <w:rPr>
+                <w:rFonts w:hint="eastAsia"/>
+              </w:rPr>
+              <w:t>，因為複雜的社會挑戰的發展需要新的多方實施結構和安排</w:t>
+            </w:r>
+          </w:p>
         </w:tc>
         <w:tc>
           <w:tcPr>
@@ -5018,9 +4829,10 @@
               <w:tabs>
                 <w:tab w:val="left" w:pos="1140"/>
               </w:tabs>
-            </w:pPr>
-            <w:r>
-              <w:t>This research stream leads to a focus on “social innovation as a collaborative concept</w:t>
+              <w:jc w:val="center"/>
+            </w:pPr>
+            <w:r>
+              <w:t>The social innovation approach is increasingly adopted by governments to deliver public services, as the development of complex societal challenges necessitates new multi-actor implementation structures and arrangements</w:t>
             </w:r>
           </w:p>
         </w:tc>
@@ -5032,15 +4844,7 @@
           </w:tcPr>
           <w:p>
             <w:r>
-              <w:t>(</w:t>
-            </w:r>
-            <w:proofErr w:type="spellStart"/>
-            <w:r>
-              <w:t>Campomori</w:t>
-            </w:r>
-            <w:proofErr w:type="spellEnd"/>
-            <w:r>
-              <w:t xml:space="preserve"> &amp; Casula, 2023)</w:t>
+              <w:t>(Ziegler, 2017)</w:t>
             </w:r>
           </w:p>
         </w:tc>
@@ -5053,31 +4857,26 @@
               <w:rPr>
                 <w:rFonts w:hint="eastAsia"/>
               </w:rPr>
-              <w:t>社會創新方法越來越多地被用於提供公共服務</w:t>
-            </w:r>
-            <w:r>
-              <w:rPr>
-                <w:rFonts w:hint="eastAsia"/>
-              </w:rPr>
-              <w:t>(</w:t>
-            </w:r>
-            <w:r>
-              <w:rPr>
-                <w:rFonts w:hint="eastAsia"/>
-              </w:rPr>
-              <w:t>政府的</w:t>
-            </w:r>
-            <w:r>
-              <w:rPr>
-                <w:rFonts w:hint="eastAsia"/>
-              </w:rPr>
-              <w:t>)</w:t>
-            </w:r>
-            <w:r>
-              <w:rPr>
-                <w:rFonts w:hint="eastAsia"/>
-              </w:rPr>
-              <w:t>，因為複雜的社會挑戰的發展需要新的多方實施結構和安排</w:t>
+              <w:t>整合了眾多學科和專業，</w:t>
+            </w:r>
+            <w:r>
+              <w:rPr>
+                <w:rFonts w:hint="eastAsia"/>
+              </w:rPr>
+              <w:t>涉及來自政府、民間社會和企</w:t>
+            </w:r>
+            <w:r>
+              <w:rPr>
+                <w:rFonts w:hint="eastAsia"/>
+              </w:rPr>
+              <w:lastRenderedPageBreak/>
+              <w:t>業的行動者</w:t>
+            </w:r>
+            <w:r>
+              <w:rPr>
+                <w:rFonts w:hint="eastAsia"/>
+              </w:rPr>
+              <w:t>。</w:t>
             </w:r>
           </w:p>
         </w:tc>
@@ -5093,7 +4892,12 @@
               <w:jc w:val="center"/>
             </w:pPr>
             <w:r>
-              <w:t>The social innovation approach is increasingly adopted by governments to deliver public services, as the development of complex societal challenges necessitates new multi-actor implementation structures and arrangements</w:t>
+              <w:lastRenderedPageBreak/>
+              <w:t xml:space="preserve">Collaborative concepts integrate numerous disciplines and specialties, involving actors from government, civil society, and </w:t>
+            </w:r>
+            <w:r>
+              <w:lastRenderedPageBreak/>
+              <w:t>business</w:t>
             </w:r>
           </w:p>
         </w:tc>
@@ -5103,11 +4907,7 @@
           <w:tcPr>
             <w:tcW w:w="2547" w:type="dxa"/>
           </w:tcPr>
-          <w:p>
-            <w:r>
-              <w:t>(Ziegler, 2017)</w:t>
-            </w:r>
-          </w:p>
+          <w:p/>
         </w:tc>
         <w:tc>
           <w:tcPr>
@@ -5118,7 +4918,7 @@
               <w:rPr>
                 <w:rFonts w:hint="eastAsia"/>
               </w:rPr>
-              <w:t>整合了眾多學科和專業，涉及來自政府、民間社會和企業的行動者。</w:t>
+              <w:t>社會創新在集體基礎上考慮了利害關係人之間的關係，通過解決社會需求來提高人們的生活品質</w:t>
             </w:r>
           </w:p>
         </w:tc>
@@ -5131,11 +4931,7 @@
               <w:tabs>
                 <w:tab w:val="left" w:pos="1140"/>
               </w:tabs>
-              <w:jc w:val="center"/>
-            </w:pPr>
-            <w:r>
-              <w:t>Collaborative concepts integrate numerous disciplines and specialties, involving actors from government, civil society, and business</w:t>
-            </w:r>
+            </w:pPr>
           </w:p>
         </w:tc>
       </w:tr>
@@ -5155,7 +4951,7 @@
               <w:rPr>
                 <w:rFonts w:hint="eastAsia"/>
               </w:rPr>
-              <w:t>社會創新在集體基礎上考慮了利害關係人之間的關係，通過解決社會需求來提高人們的生活品質</w:t>
+              <w:t>它不僅從政府的角度強調社會創新，而且從社區本身的角度強調社會創新</w:t>
             </w:r>
           </w:p>
         </w:tc>
@@ -5177,202 +4973,16 @@
           <w:tcPr>
             <w:tcW w:w="2547" w:type="dxa"/>
           </w:tcPr>
-          <w:p/>
-        </w:tc>
-        <w:tc>
-          <w:tcPr>
-            <w:tcW w:w="3118" w:type="dxa"/>
-          </w:tcPr>
-          <w:p>
-            <w:r>
-              <w:rPr>
-                <w:rFonts w:hint="eastAsia"/>
-              </w:rPr>
-              <w:t>它不僅從政府的角度強調社會創新，而且從社區本身的角度強調社會創新</w:t>
-            </w:r>
-          </w:p>
-        </w:tc>
-        <w:tc>
-          <w:tcPr>
-            <w:tcW w:w="6802" w:type="dxa"/>
-          </w:tcPr>
-          <w:p>
-            <w:pPr>
-              <w:tabs>
-                <w:tab w:val="left" w:pos="1140"/>
-              </w:tabs>
-            </w:pPr>
-          </w:p>
-        </w:tc>
-      </w:tr>
-      <w:tr>
-        <w:tc>
-          <w:tcPr>
-            <w:tcW w:w="2547" w:type="dxa"/>
-          </w:tcPr>
-          <w:p>
-            <w:r>
-              <w:t>(Han et al., 2024).</w:t>
-            </w:r>
-          </w:p>
-        </w:tc>
-        <w:tc>
-          <w:tcPr>
-            <w:tcW w:w="3118" w:type="dxa"/>
-          </w:tcPr>
-          <w:p>
-            <w:r>
-              <w:rPr>
-                <w:rFonts w:hint="eastAsia"/>
-              </w:rPr>
-              <w:t>另一主流認為新興數位設計是組織的替代品</w:t>
-            </w:r>
-          </w:p>
-        </w:tc>
-        <w:tc>
-          <w:tcPr>
-            <w:tcW w:w="6802" w:type="dxa"/>
-          </w:tcPr>
-          <w:p>
-            <w:pPr>
-              <w:tabs>
-                <w:tab w:val="left" w:pos="1140"/>
-              </w:tabs>
-            </w:pPr>
-            <w:r>
-              <w:t>Another stream aligns with the open call to view emergent digital design as a substitute for organizations.</w:t>
-            </w:r>
-          </w:p>
-        </w:tc>
-      </w:tr>
-      <w:tr>
-        <w:tc>
-          <w:tcPr>
-            <w:tcW w:w="2547" w:type="dxa"/>
-          </w:tcPr>
-          <w:p>
-            <w:r>
-              <w:t>Qureshi et al. (2021)</w:t>
-            </w:r>
-          </w:p>
-        </w:tc>
-        <w:tc>
-          <w:tcPr>
-            <w:tcW w:w="3118" w:type="dxa"/>
-          </w:tcPr>
-          <w:p>
-            <w:r>
-              <w:rPr>
-                <w:rFonts w:hint="eastAsia"/>
-              </w:rPr>
-              <w:t xml:space="preserve">Qureshi </w:t>
-            </w:r>
-            <w:r>
-              <w:rPr>
-                <w:rFonts w:hint="eastAsia"/>
-              </w:rPr>
-              <w:t>等人（</w:t>
-            </w:r>
-            <w:r>
-              <w:rPr>
-                <w:rFonts w:hint="eastAsia"/>
-              </w:rPr>
-              <w:t>2021</w:t>
-            </w:r>
-            <w:r>
-              <w:rPr>
-                <w:rFonts w:hint="eastAsia"/>
-              </w:rPr>
-              <w:t>）提</w:t>
-            </w:r>
-            <w:r>
-              <w:rPr>
-                <w:rFonts w:hint="eastAsia"/>
-              </w:rPr>
-              <w:lastRenderedPageBreak/>
-              <w:t>出，</w:t>
-            </w:r>
-            <w:r>
-              <w:rPr>
-                <w:rFonts w:hint="eastAsia"/>
-              </w:rPr>
-              <w:t xml:space="preserve">DSI </w:t>
-            </w:r>
-            <w:r>
-              <w:rPr>
-                <w:rFonts w:hint="eastAsia"/>
-              </w:rPr>
-              <w:t>研究框架包含</w:t>
-            </w:r>
-          </w:p>
-          <w:p/>
-          <w:p>
-            <w:r>
-              <w:rPr>
-                <w:rFonts w:hint="eastAsia"/>
-              </w:rPr>
-              <w:t>內嵌式能動性、社會嵌入性與發掘問題與機會，</w:t>
-            </w:r>
-          </w:p>
-          <w:p/>
-          <w:p>
-            <w:r>
-              <w:rPr>
-                <w:rFonts w:hint="eastAsia"/>
-              </w:rPr>
-              <w:t>這些因素驅動</w:t>
-            </w:r>
-            <w:r>
-              <w:rPr>
-                <w:rFonts w:hint="eastAsia"/>
-              </w:rPr>
-              <w:t xml:space="preserve"> DSI</w:t>
-            </w:r>
-            <w:r>
-              <w:rPr>
-                <w:rFonts w:hint="eastAsia"/>
-              </w:rPr>
-              <w:t>，最終促成社會影響的擴展與系統層級的變革，以理解如何運用數位技術與平台來應對各種社會議題。</w:t>
-            </w:r>
-          </w:p>
-        </w:tc>
-        <w:tc>
-          <w:tcPr>
-            <w:tcW w:w="6802" w:type="dxa"/>
-          </w:tcPr>
-          <w:p>
-            <w:pPr>
-              <w:tabs>
-                <w:tab w:val="left" w:pos="1140"/>
-              </w:tabs>
-            </w:pPr>
-            <w:r>
-              <w:lastRenderedPageBreak/>
-              <w:t xml:space="preserve">propose that the DSI research framework includes embedded </w:t>
-            </w:r>
-            <w:r>
-              <w:lastRenderedPageBreak/>
-              <w:t>agency, social embeddedness, and problem opportunity identification, which lead to DSI and ultimately result in scaling social impact and systemic level changes to understand how digital technologies and platforms can be leveraged to address various social issues</w:t>
-            </w:r>
-          </w:p>
-        </w:tc>
-      </w:tr>
-      <w:tr>
-        <w:tc>
-          <w:tcPr>
-            <w:tcW w:w="2547" w:type="dxa"/>
-          </w:tcPr>
-          <w:p>
-            <w:pPr>
-              <w:rPr>
-                <w:color w:val="FF0000"/>
-              </w:rPr>
-            </w:pPr>
-            <w:r>
-              <w:rPr>
-                <w:color w:val="FF0000"/>
-              </w:rPr>
-              <w:lastRenderedPageBreak/>
+          <w:p>
+            <w:pPr>
+              <w:rPr>
+                <w:color w:val="FF0000"/>
+              </w:rPr>
+            </w:pPr>
+            <w:r>
+              <w:rPr>
+                <w:color w:val="FF0000"/>
+              </w:rPr>
               <w:t>(Tim et al., 2021).</w:t>
             </w:r>
           </w:p>

</xml_diff>